<commit_message>
updated with notes on antennas - some project plan info
</commit_message>
<xml_diff>
--- a/8440 Status.docx
+++ b/8440 Status.docx
@@ -3,8 +3,6 @@
 <w:document xmlns:wpc="http://schemas.microsoft.com/office/word/2010/wordprocessingCanvas" xmlns:mc="http://schemas.openxmlformats.org/markup-compatibility/2006" xmlns:o="urn:schemas-microsoft-com:office:office" xmlns:r="http://schemas.openxmlformats.org/officeDocument/2006/relationships" xmlns:m="http://schemas.openxmlformats.org/officeDocument/2006/math" xmlns:v="urn:schemas-microsoft-com:vml" xmlns:wp14="http://schemas.microsoft.com/office/word/2010/wordprocessingDrawing" xmlns:wp="http://schemas.openxmlformats.org/drawingml/2006/wordprocessingDrawing" xmlns:w10="urn:schemas-microsoft-com:office:word" xmlns:w="http://schemas.openxmlformats.org/wordprocessingml/2006/main" xmlns:w14="http://schemas.microsoft.com/office/word/2010/wordml" xmlns:wpg="http://schemas.microsoft.com/office/word/2010/wordprocessingGroup" xmlns:wpi="http://schemas.microsoft.com/office/word/2010/wordprocessingInk" xmlns:wne="http://schemas.microsoft.com/office/word/2006/wordml" xmlns:wps="http://schemas.microsoft.com/office/word/2010/wordprocessingShape" mc:Ignorable="w14 wp14">
   <w:body>
     <w:p>
-      <w:bookmarkStart w:id="0" w:name="_GoBack"/>
-      <w:bookmarkEnd w:id="0"/>
       <w:r>
         <w:t>General Findings</w:t>
       </w:r>
@@ -130,6 +128,8 @@
             <w:pPr>
               <w:cnfStyle w:val="000000100000" w:firstRow="0" w:lastRow="0" w:firstColumn="0" w:lastColumn="0" w:oddVBand="0" w:evenVBand="0" w:oddHBand="1" w:evenHBand="0" w:firstRowFirstColumn="0" w:firstRowLastColumn="0" w:lastRowFirstColumn="0" w:lastRowLastColumn="0"/>
             </w:pPr>
+            <w:bookmarkStart w:id="0" w:name="_GoBack"/>
+            <w:bookmarkEnd w:id="0"/>
           </w:p>
         </w:tc>
       </w:tr>
@@ -180,6 +180,9 @@
             <w:pPr>
               <w:cnfStyle w:val="000000000000" w:firstRow="0" w:lastRow="0" w:firstColumn="0" w:lastColumn="0" w:oddVBand="0" w:evenVBand="0" w:oddHBand="0" w:evenHBand="0" w:firstRowFirstColumn="0" w:firstRowLastColumn="0" w:lastRowFirstColumn="0" w:lastRowLastColumn="0"/>
             </w:pPr>
+            <w:r>
+              <w:t>12/14</w:t>
+            </w:r>
           </w:p>
         </w:tc>
       </w:tr>
@@ -246,6 +249,22 @@
             <w:pPr>
               <w:cnfStyle w:val="000000100000" w:firstRow="0" w:lastRow="0" w:firstColumn="0" w:lastColumn="0" w:oddVBand="0" w:evenVBand="0" w:oddHBand="1" w:evenHBand="0" w:firstRowFirstColumn="0" w:firstRowLastColumn="0" w:lastRowFirstColumn="0" w:lastRowLastColumn="0"/>
             </w:pPr>
+            <w:r>
+              <w:t>12/3</w:t>
+            </w:r>
+          </w:p>
+          <w:p>
+            <w:pPr>
+              <w:cnfStyle w:val="000000100000" w:firstRow="0" w:lastRow="0" w:firstColumn="0" w:lastColumn="0" w:oddVBand="0" w:evenVBand="0" w:oddHBand="1" w:evenHBand="0" w:firstRowFirstColumn="0" w:firstRowLastColumn="0" w:lastRowFirstColumn="0" w:lastRowLastColumn="0"/>
+            </w:pPr>
+          </w:p>
+          <w:p>
+            <w:pPr>
+              <w:cnfStyle w:val="000000100000" w:firstRow="0" w:lastRow="0" w:firstColumn="0" w:lastColumn="0" w:oddVBand="0" w:evenVBand="0" w:oddHBand="1" w:evenHBand="0" w:firstRowFirstColumn="0" w:firstRowLastColumn="0" w:lastRowFirstColumn="0" w:lastRowLastColumn="0"/>
+            </w:pPr>
+            <w:r>
+              <w:t>12/7</w:t>
+            </w:r>
           </w:p>
         </w:tc>
       </w:tr>
@@ -466,11 +485,25 @@
       </w:r>
     </w:p>
     <w:p>
+      <w:pPr>
+        <w:pStyle w:val="ListParagraph"/>
+        <w:numPr>
+          <w:ilvl w:val="0"/>
+          <w:numId w:val="1"/>
+        </w:numPr>
+      </w:pPr>
       <w:r>
         <w:t>Separate server for PDX and Kent</w:t>
       </w:r>
     </w:p>
     <w:p>
+      <w:pPr>
+        <w:pStyle w:val="ListParagraph"/>
+        <w:numPr>
+          <w:ilvl w:val="0"/>
+          <w:numId w:val="1"/>
+        </w:numPr>
+      </w:pPr>
       <w:r>
         <w:t xml:space="preserve">Determine Global </w:t>
       </w:r>
@@ -484,10 +517,104 @@
       </w:r>
     </w:p>
     <w:p>
+      <w:pPr>
+        <w:pStyle w:val="ListParagraph"/>
+        <w:numPr>
+          <w:ilvl w:val="0"/>
+          <w:numId w:val="1"/>
+        </w:numPr>
+      </w:pPr>
       <w:r>
         <w:t>Document details of using the provisioning server in ITCENTER</w:t>
       </w:r>
     </w:p>
+    <w:p>
+      <w:r>
+        <w:t xml:space="preserve">5 </w:t>
+      </w:r>
+      <w:proofErr w:type="spellStart"/>
+      <w:proofErr w:type="gramStart"/>
+      <w:r>
+        <w:t>Ghz</w:t>
+      </w:r>
+      <w:proofErr w:type="spellEnd"/>
+      <w:proofErr w:type="gramEnd"/>
+      <w:r>
+        <w:t xml:space="preserve"> Notes</w:t>
+      </w:r>
+    </w:p>
+    <w:p>
+      <w:pPr>
+        <w:pStyle w:val="ListParagraph"/>
+        <w:numPr>
+          <w:ilvl w:val="0"/>
+          <w:numId w:val="2"/>
+        </w:numPr>
+      </w:pPr>
+      <w:r>
+        <w:t>Omnidirectional antenna costs</w:t>
+      </w:r>
+    </w:p>
+    <w:p>
+      <w:pPr>
+        <w:pStyle w:val="ListParagraph"/>
+        <w:numPr>
+          <w:ilvl w:val="0"/>
+          <w:numId w:val="2"/>
+        </w:numPr>
+      </w:pPr>
+      <w:r>
+        <w:t xml:space="preserve">Half </w:t>
+      </w:r>
+      <w:proofErr w:type="spellStart"/>
+      <w:r>
+        <w:t>vs</w:t>
+      </w:r>
+      <w:proofErr w:type="spellEnd"/>
+      <w:r>
+        <w:t xml:space="preserve"> Full duplex support on WAPs</w:t>
+      </w:r>
+    </w:p>
+    <w:p>
+      <w:r>
+        <w:t>Options on WAPs and Antennas</w:t>
+      </w:r>
+    </w:p>
+    <w:p>
+      <w:pPr>
+        <w:pStyle w:val="ListParagraph"/>
+        <w:numPr>
+          <w:ilvl w:val="0"/>
+          <w:numId w:val="3"/>
+        </w:numPr>
+      </w:pPr>
+      <w:r>
+        <w:t>New antenna on existing WAP:  Half duplex, omnidirectional, $450/</w:t>
+      </w:r>
+      <w:proofErr w:type="spellStart"/>
+      <w:r>
+        <w:t>eac</w:t>
+      </w:r>
+      <w:proofErr w:type="spellEnd"/>
+    </w:p>
+    <w:p>
+      <w:pPr>
+        <w:pStyle w:val="ListParagraph"/>
+        <w:numPr>
+          <w:ilvl w:val="0"/>
+          <w:numId w:val="3"/>
+        </w:numPr>
+      </w:pPr>
+      <w:r>
+        <w:t>New AP:  Full Duplex, omnidirectional, $750/</w:t>
+      </w:r>
+      <w:proofErr w:type="spellStart"/>
+      <w:r>
+        <w:t>ea</w:t>
+      </w:r>
+      <w:proofErr w:type="spellEnd"/>
+    </w:p>
+    <w:p/>
     <w:sectPr>
       <w:pgSz w:w="12240" w:h="15840"/>
       <w:pgMar w:top="1080" w:right="1080" w:bottom="1080" w:left="1080" w:header="720" w:footer="720" w:gutter="0"/>
@@ -496,6 +623,278 @@
     </w:sectPr>
   </w:body>
 </w:document>
+</file>
+
+<file path=word/numbering.xml><?xml version="1.0" encoding="utf-8"?>
+<w:numbering xmlns:wpc="http://schemas.microsoft.com/office/word/2010/wordprocessingCanvas" xmlns:mc="http://schemas.openxmlformats.org/markup-compatibility/2006" xmlns:o="urn:schemas-microsoft-com:office:office" xmlns:r="http://schemas.openxmlformats.org/officeDocument/2006/relationships" xmlns:m="http://schemas.openxmlformats.org/officeDocument/2006/math" xmlns:v="urn:schemas-microsoft-com:vml" xmlns:wp14="http://schemas.microsoft.com/office/word/2010/wordprocessingDrawing" xmlns:wp="http://schemas.openxmlformats.org/drawingml/2006/wordprocessingDrawing" xmlns:w10="urn:schemas-microsoft-com:office:word" xmlns:w="http://schemas.openxmlformats.org/wordprocessingml/2006/main" xmlns:w14="http://schemas.microsoft.com/office/word/2010/wordml" xmlns:wpg="http://schemas.microsoft.com/office/word/2010/wordprocessingGroup" xmlns:wpi="http://schemas.microsoft.com/office/word/2010/wordprocessingInk" xmlns:wne="http://schemas.microsoft.com/office/word/2006/wordml" xmlns:wps="http://schemas.microsoft.com/office/word/2010/wordprocessingShape" mc:Ignorable="w14 wp14">
+  <w:abstractNum w:abstractNumId="0">
+    <w:nsid w:val="0E6F66C5"/>
+    <w:multiLevelType w:val="hybridMultilevel"/>
+    <w:tmpl w:val="A9E42B52"/>
+    <w:lvl w:ilvl="0" w:tplc="0409000F">
+      <w:start w:val="1"/>
+      <w:numFmt w:val="decimal"/>
+      <w:lvlText w:val="%1."/>
+      <w:lvlJc w:val="left"/>
+      <w:pPr>
+        <w:ind w:left="720" w:hanging="360"/>
+      </w:pPr>
+    </w:lvl>
+    <w:lvl w:ilvl="1" w:tplc="04090019" w:tentative="1">
+      <w:start w:val="1"/>
+      <w:numFmt w:val="lowerLetter"/>
+      <w:lvlText w:val="%2."/>
+      <w:lvlJc w:val="left"/>
+      <w:pPr>
+        <w:ind w:left="1440" w:hanging="360"/>
+      </w:pPr>
+    </w:lvl>
+    <w:lvl w:ilvl="2" w:tplc="0409001B" w:tentative="1">
+      <w:start w:val="1"/>
+      <w:numFmt w:val="lowerRoman"/>
+      <w:lvlText w:val="%3."/>
+      <w:lvlJc w:val="right"/>
+      <w:pPr>
+        <w:ind w:left="2160" w:hanging="180"/>
+      </w:pPr>
+    </w:lvl>
+    <w:lvl w:ilvl="3" w:tplc="0409000F" w:tentative="1">
+      <w:start w:val="1"/>
+      <w:numFmt w:val="decimal"/>
+      <w:lvlText w:val="%4."/>
+      <w:lvlJc w:val="left"/>
+      <w:pPr>
+        <w:ind w:left="2880" w:hanging="360"/>
+      </w:pPr>
+    </w:lvl>
+    <w:lvl w:ilvl="4" w:tplc="04090019" w:tentative="1">
+      <w:start w:val="1"/>
+      <w:numFmt w:val="lowerLetter"/>
+      <w:lvlText w:val="%5."/>
+      <w:lvlJc w:val="left"/>
+      <w:pPr>
+        <w:ind w:left="3600" w:hanging="360"/>
+      </w:pPr>
+    </w:lvl>
+    <w:lvl w:ilvl="5" w:tplc="0409001B" w:tentative="1">
+      <w:start w:val="1"/>
+      <w:numFmt w:val="lowerRoman"/>
+      <w:lvlText w:val="%6."/>
+      <w:lvlJc w:val="right"/>
+      <w:pPr>
+        <w:ind w:left="4320" w:hanging="180"/>
+      </w:pPr>
+    </w:lvl>
+    <w:lvl w:ilvl="6" w:tplc="0409000F" w:tentative="1">
+      <w:start w:val="1"/>
+      <w:numFmt w:val="decimal"/>
+      <w:lvlText w:val="%7."/>
+      <w:lvlJc w:val="left"/>
+      <w:pPr>
+        <w:ind w:left="5040" w:hanging="360"/>
+      </w:pPr>
+    </w:lvl>
+    <w:lvl w:ilvl="7" w:tplc="04090019" w:tentative="1">
+      <w:start w:val="1"/>
+      <w:numFmt w:val="lowerLetter"/>
+      <w:lvlText w:val="%8."/>
+      <w:lvlJc w:val="left"/>
+      <w:pPr>
+        <w:ind w:left="5760" w:hanging="360"/>
+      </w:pPr>
+    </w:lvl>
+    <w:lvl w:ilvl="8" w:tplc="0409001B" w:tentative="1">
+      <w:start w:val="1"/>
+      <w:numFmt w:val="lowerRoman"/>
+      <w:lvlText w:val="%9."/>
+      <w:lvlJc w:val="right"/>
+      <w:pPr>
+        <w:ind w:left="6480" w:hanging="180"/>
+      </w:pPr>
+    </w:lvl>
+  </w:abstractNum>
+  <w:abstractNum w:abstractNumId="1">
+    <w:nsid w:val="4B164F3B"/>
+    <w:multiLevelType w:val="hybridMultilevel"/>
+    <w:tmpl w:val="8A5EDAF4"/>
+    <w:lvl w:ilvl="0" w:tplc="0409000F">
+      <w:start w:val="1"/>
+      <w:numFmt w:val="decimal"/>
+      <w:lvlText w:val="%1."/>
+      <w:lvlJc w:val="left"/>
+      <w:pPr>
+        <w:ind w:left="720" w:hanging="360"/>
+      </w:pPr>
+    </w:lvl>
+    <w:lvl w:ilvl="1" w:tplc="04090019" w:tentative="1">
+      <w:start w:val="1"/>
+      <w:numFmt w:val="lowerLetter"/>
+      <w:lvlText w:val="%2."/>
+      <w:lvlJc w:val="left"/>
+      <w:pPr>
+        <w:ind w:left="1440" w:hanging="360"/>
+      </w:pPr>
+    </w:lvl>
+    <w:lvl w:ilvl="2" w:tplc="0409001B" w:tentative="1">
+      <w:start w:val="1"/>
+      <w:numFmt w:val="lowerRoman"/>
+      <w:lvlText w:val="%3."/>
+      <w:lvlJc w:val="right"/>
+      <w:pPr>
+        <w:ind w:left="2160" w:hanging="180"/>
+      </w:pPr>
+    </w:lvl>
+    <w:lvl w:ilvl="3" w:tplc="0409000F" w:tentative="1">
+      <w:start w:val="1"/>
+      <w:numFmt w:val="decimal"/>
+      <w:lvlText w:val="%4."/>
+      <w:lvlJc w:val="left"/>
+      <w:pPr>
+        <w:ind w:left="2880" w:hanging="360"/>
+      </w:pPr>
+    </w:lvl>
+    <w:lvl w:ilvl="4" w:tplc="04090019" w:tentative="1">
+      <w:start w:val="1"/>
+      <w:numFmt w:val="lowerLetter"/>
+      <w:lvlText w:val="%5."/>
+      <w:lvlJc w:val="left"/>
+      <w:pPr>
+        <w:ind w:left="3600" w:hanging="360"/>
+      </w:pPr>
+    </w:lvl>
+    <w:lvl w:ilvl="5" w:tplc="0409001B" w:tentative="1">
+      <w:start w:val="1"/>
+      <w:numFmt w:val="lowerRoman"/>
+      <w:lvlText w:val="%6."/>
+      <w:lvlJc w:val="right"/>
+      <w:pPr>
+        <w:ind w:left="4320" w:hanging="180"/>
+      </w:pPr>
+    </w:lvl>
+    <w:lvl w:ilvl="6" w:tplc="0409000F" w:tentative="1">
+      <w:start w:val="1"/>
+      <w:numFmt w:val="decimal"/>
+      <w:lvlText w:val="%7."/>
+      <w:lvlJc w:val="left"/>
+      <w:pPr>
+        <w:ind w:left="5040" w:hanging="360"/>
+      </w:pPr>
+    </w:lvl>
+    <w:lvl w:ilvl="7" w:tplc="04090019" w:tentative="1">
+      <w:start w:val="1"/>
+      <w:numFmt w:val="lowerLetter"/>
+      <w:lvlText w:val="%8."/>
+      <w:lvlJc w:val="left"/>
+      <w:pPr>
+        <w:ind w:left="5760" w:hanging="360"/>
+      </w:pPr>
+    </w:lvl>
+    <w:lvl w:ilvl="8" w:tplc="0409001B" w:tentative="1">
+      <w:start w:val="1"/>
+      <w:numFmt w:val="lowerRoman"/>
+      <w:lvlText w:val="%9."/>
+      <w:lvlJc w:val="right"/>
+      <w:pPr>
+        <w:ind w:left="6480" w:hanging="180"/>
+      </w:pPr>
+    </w:lvl>
+  </w:abstractNum>
+  <w:abstractNum w:abstractNumId="2">
+    <w:nsid w:val="66EB1F2C"/>
+    <w:multiLevelType w:val="hybridMultilevel"/>
+    <w:tmpl w:val="37227288"/>
+    <w:lvl w:ilvl="0" w:tplc="0409000F">
+      <w:start w:val="1"/>
+      <w:numFmt w:val="decimal"/>
+      <w:lvlText w:val="%1."/>
+      <w:lvlJc w:val="left"/>
+      <w:pPr>
+        <w:ind w:left="720" w:hanging="360"/>
+      </w:pPr>
+    </w:lvl>
+    <w:lvl w:ilvl="1" w:tplc="04090019" w:tentative="1">
+      <w:start w:val="1"/>
+      <w:numFmt w:val="lowerLetter"/>
+      <w:lvlText w:val="%2."/>
+      <w:lvlJc w:val="left"/>
+      <w:pPr>
+        <w:ind w:left="1440" w:hanging="360"/>
+      </w:pPr>
+    </w:lvl>
+    <w:lvl w:ilvl="2" w:tplc="0409001B" w:tentative="1">
+      <w:start w:val="1"/>
+      <w:numFmt w:val="lowerRoman"/>
+      <w:lvlText w:val="%3."/>
+      <w:lvlJc w:val="right"/>
+      <w:pPr>
+        <w:ind w:left="2160" w:hanging="180"/>
+      </w:pPr>
+    </w:lvl>
+    <w:lvl w:ilvl="3" w:tplc="0409000F" w:tentative="1">
+      <w:start w:val="1"/>
+      <w:numFmt w:val="decimal"/>
+      <w:lvlText w:val="%4."/>
+      <w:lvlJc w:val="left"/>
+      <w:pPr>
+        <w:ind w:left="2880" w:hanging="360"/>
+      </w:pPr>
+    </w:lvl>
+    <w:lvl w:ilvl="4" w:tplc="04090019" w:tentative="1">
+      <w:start w:val="1"/>
+      <w:numFmt w:val="lowerLetter"/>
+      <w:lvlText w:val="%5."/>
+      <w:lvlJc w:val="left"/>
+      <w:pPr>
+        <w:ind w:left="3600" w:hanging="360"/>
+      </w:pPr>
+    </w:lvl>
+    <w:lvl w:ilvl="5" w:tplc="0409001B" w:tentative="1">
+      <w:start w:val="1"/>
+      <w:numFmt w:val="lowerRoman"/>
+      <w:lvlText w:val="%6."/>
+      <w:lvlJc w:val="right"/>
+      <w:pPr>
+        <w:ind w:left="4320" w:hanging="180"/>
+      </w:pPr>
+    </w:lvl>
+    <w:lvl w:ilvl="6" w:tplc="0409000F" w:tentative="1">
+      <w:start w:val="1"/>
+      <w:numFmt w:val="decimal"/>
+      <w:lvlText w:val="%7."/>
+      <w:lvlJc w:val="left"/>
+      <w:pPr>
+        <w:ind w:left="5040" w:hanging="360"/>
+      </w:pPr>
+    </w:lvl>
+    <w:lvl w:ilvl="7" w:tplc="04090019" w:tentative="1">
+      <w:start w:val="1"/>
+      <w:numFmt w:val="lowerLetter"/>
+      <w:lvlText w:val="%8."/>
+      <w:lvlJc w:val="left"/>
+      <w:pPr>
+        <w:ind w:left="5760" w:hanging="360"/>
+      </w:pPr>
+    </w:lvl>
+    <w:lvl w:ilvl="8" w:tplc="0409001B" w:tentative="1">
+      <w:start w:val="1"/>
+      <w:numFmt w:val="lowerRoman"/>
+      <w:lvlText w:val="%9."/>
+      <w:lvlJc w:val="right"/>
+      <w:pPr>
+        <w:ind w:left="6480" w:hanging="180"/>
+      </w:pPr>
+    </w:lvl>
+  </w:abstractNum>
+  <w:num w:numId="1">
+    <w:abstractNumId w:val="2"/>
+  </w:num>
+  <w:num w:numId="2">
+    <w:abstractNumId w:val="1"/>
+  </w:num>
+  <w:num w:numId="3">
+    <w:abstractNumId w:val="0"/>
+  </w:num>
+</w:numbering>
 </file>
 
 <file path=word/styles.xml><?xml version="1.0" encoding="utf-8"?>
@@ -883,6 +1282,17 @@
       </w:tcPr>
     </w:tblStylePr>
   </w:style>
+  <w:style w:type="paragraph" w:styleId="ListParagraph">
+    <w:name w:val="List Paragraph"/>
+    <w:basedOn w:val="Normal"/>
+    <w:uiPriority w:val="34"/>
+    <w:qFormat/>
+    <w:rsid w:val="00EC0868"/>
+    <w:pPr>
+      <w:ind w:left="720"/>
+      <w:contextualSpacing/>
+    </w:pPr>
+  </w:style>
 </w:styles>
 </file>
 
@@ -1270,6 +1680,17 @@
         </w:tcBorders>
       </w:tcPr>
     </w:tblStylePr>
+  </w:style>
+  <w:style w:type="paragraph" w:styleId="ListParagraph">
+    <w:name w:val="List Paragraph"/>
+    <w:basedOn w:val="Normal"/>
+    <w:uiPriority w:val="34"/>
+    <w:qFormat/>
+    <w:rsid w:val="00EC0868"/>
+    <w:pPr>
+      <w:ind w:left="720"/>
+      <w:contextualSpacing/>
+    </w:pPr>
   </w:style>
 </w:styles>
 </file>

</xml_diff>